<commit_message>
Pruebas Funcionales - No Funcionales
Se completa las pruebas NO Funcionales
</commit_message>
<xml_diff>
--- a/Documentación/Requerimientos/Modelado de Casos de Uso + Fichas.docx
+++ b/Documentación/Requerimientos/Modelado de Casos de Uso + Fichas.docx
@@ -285,17 +285,8 @@
           <w:b/>
           <w:sz w:val="28"/>
         </w:rPr>
-        <w:t xml:space="preserve">Jaime </w:t>
+        <w:t>Jaime Wilchez</w:t>
       </w:r>
-      <w:proofErr w:type="spellStart"/>
-      <w:r>
-        <w:rPr>
-          <w:b/>
-          <w:sz w:val="28"/>
-        </w:rPr>
-        <w:t>Wilchez</w:t>
-      </w:r>
-      <w:proofErr w:type="spellEnd"/>
     </w:p>
     <w:p>
       <w:pPr>
@@ -436,7 +427,7 @@
           <w:noProof/>
           <w:sz w:val="36"/>
         </w:rPr>
-        <w:t>sábado, 22 de abril de 2017</w:t>
+        <w:t>viernes, 12 de mayo de 2017</w:t>
       </w:r>
       <w:r>
         <w:rPr>
@@ -766,7 +757,7 @@
                 <w:noProof/>
                 <w:lang w:val="es-ES_tradnl"/>
               </w:rPr>
-              <w:t>22/04/2017</w:t>
+              <w:t>12/05/2017</w:t>
             </w:r>
             <w:r>
               <w:rPr>
@@ -833,16 +824,8 @@
               <w:rPr>
                 <w:lang w:val="es-ES_tradnl"/>
               </w:rPr>
-              <w:t xml:space="preserve">Jaime </w:t>
+              <w:t>Jaime Wilchez</w:t>
             </w:r>
-            <w:proofErr w:type="spellStart"/>
-            <w:r>
-              <w:rPr>
-                <w:lang w:val="es-ES_tradnl"/>
-              </w:rPr>
-              <w:t>Wilchez</w:t>
-            </w:r>
-            <w:proofErr w:type="spellEnd"/>
           </w:p>
           <w:p>
             <w:pPr>
@@ -1560,24 +1543,14 @@
               </w:rPr>
               <w:t xml:space="preserve">Proyecto: </w:t>
             </w:r>
-            <w:proofErr w:type="spellStart"/>
             <w:r>
               <w:rPr>
                 <w:sz w:val="24"/>
                 <w:szCs w:val="24"/>
                 <w:lang w:val="es-ES"/>
               </w:rPr>
-              <w:t>P</w:t>
+              <w:t>Precise_Estimate</w:t>
             </w:r>
-            <w:r>
-              <w:rPr>
-                <w:sz w:val="24"/>
-                <w:szCs w:val="24"/>
-                <w:lang w:val="es-ES"/>
-              </w:rPr>
-              <w:t>recise_estimate</w:t>
-            </w:r>
-            <w:proofErr w:type="spellEnd"/>
           </w:p>
         </w:tc>
       </w:tr>
@@ -1691,7 +1664,6 @@
               </w:rPr>
               <w:t xml:space="preserve">Proyecto: </w:t>
             </w:r>
-            <w:proofErr w:type="spellStart"/>
             <w:r>
               <w:rPr>
                 <w:sz w:val="24"/>
@@ -1699,7 +1671,6 @@
               </w:rPr>
               <w:t>Precise_estimate</w:t>
             </w:r>
-            <w:proofErr w:type="spellEnd"/>
             <w:r>
               <w:rPr>
                 <w:sz w:val="24"/>
@@ -2054,8 +2025,6 @@
               </w:rPr>
               <w:t>4</w:t>
             </w:r>
-            <w:bookmarkStart w:id="5" w:name="_GoBack"/>
-            <w:bookmarkEnd w:id="5"/>
             <w:r>
               <w:rPr>
                 <w:sz w:val="24"/>
@@ -2116,7 +2085,7 @@
           <w:sz w:val="28"/>
         </w:rPr>
       </w:pPr>
-      <w:bookmarkStart w:id="6" w:name="_Toc476242012"/>
+      <w:bookmarkStart w:id="5" w:name="_Toc476242012"/>
       <w:r>
         <w:rPr>
           <w:color w:val="auto"/>
@@ -2125,66 +2094,36 @@
         <w:lastRenderedPageBreak/>
         <w:t>MODELADO DE CASOS DE USO</w:t>
       </w:r>
-      <w:bookmarkEnd w:id="6"/>
-    </w:p>
-    <w:p>
-      <w:pPr>
-        <w:keepNext/>
-        <w:keepLines/>
-        <w:widowControl/>
-        <w:spacing w:before="480" w:line="276" w:lineRule="auto"/>
-        <w:contextualSpacing/>
-        <w:rPr>
-          <w:b/>
-          <w:sz w:val="24"/>
-          <w:szCs w:val="24"/>
-        </w:rPr>
-      </w:pPr>
-      <w:bookmarkStart w:id="7" w:name="_n86u8oa3pa11" w:colFirst="0" w:colLast="0"/>
-      <w:bookmarkEnd w:id="7"/>
+      <w:bookmarkEnd w:id="5"/>
+    </w:p>
+    <w:p/>
+    <w:p>
+      <w:pPr>
+        <w:rPr>
+          <w:b/>
+        </w:rPr>
+      </w:pPr>
       <w:r>
         <w:rPr>
           <w:b/>
-          <w:sz w:val="24"/>
-          <w:szCs w:val="24"/>
-        </w:rPr>
-        <w:t>GESTION DE DIRECTORIO DE RECURSOS</w:t>
+        </w:rPr>
+        <w:t>INGRESAR USUARIOS</w:t>
       </w:r>
     </w:p>
-    <w:p>
-      <w:pPr>
-        <w:keepNext/>
-        <w:keepLines/>
-        <w:widowControl/>
-        <w:spacing w:before="480" w:line="276" w:lineRule="auto"/>
-        <w:contextualSpacing/>
+    <w:p/>
+    <w:p>
+      <w:pPr>
+        <w:jc w:val="center"/>
+      </w:pPr>
+      <w:r>
         <w:rPr>
           <w:noProof/>
         </w:rPr>
-      </w:pPr>
-      <w:r>
-        <w:rPr>
-          <w:b/>
-          <w:sz w:val="24"/>
-          <w:szCs w:val="24"/>
-        </w:rPr>
-        <w:t xml:space="preserve"> </w:t>
-      </w:r>
-      <w:r>
-        <w:rPr>
-          <w:noProof/>
-        </w:rPr>
-        <w:t xml:space="preserve"> </w:t>
-      </w:r>
-      <w:r>
-        <w:rPr>
-          <w:noProof/>
-        </w:rPr>
         <w:drawing>
-          <wp:inline distT="0" distB="0" distL="0" distR="0" wp14:anchorId="38C190B8" wp14:editId="0BCCD7FF">
-            <wp:extent cx="5400040" cy="2869565"/>
-            <wp:effectExtent l="0" t="0" r="0" b="6985"/>
-            <wp:docPr id="6" name="Imagen 6"/>
+          <wp:inline distT="0" distB="0" distL="0" distR="0" wp14:anchorId="4D891725" wp14:editId="0648ED6C">
+            <wp:extent cx="3381375" cy="2124075"/>
+            <wp:effectExtent l="0" t="0" r="9525" b="9525"/>
+            <wp:docPr id="12" name="Imagen 12"/>
             <wp:cNvGraphicFramePr>
               <a:graphicFrameLocks xmlns:a="http://schemas.openxmlformats.org/drawingml/2006/main" noChangeAspect="1"/>
             </wp:cNvGraphicFramePr>
@@ -2204,7 +2143,7 @@
                   <pic:spPr>
                     <a:xfrm>
                       <a:off x="0" y="0"/>
-                      <a:ext cx="5400040" cy="2869565"/>
+                      <a:ext cx="3381375" cy="2124075"/>
                     </a:xfrm>
                     <a:prstGeom prst="rect">
                       <a:avLst/>
@@ -2217,72 +2156,15 @@
         </w:drawing>
       </w:r>
     </w:p>
-    <w:p>
-      <w:pPr>
-        <w:keepNext/>
-        <w:keepLines/>
-        <w:widowControl/>
-        <w:spacing w:before="480" w:line="276" w:lineRule="auto"/>
-        <w:contextualSpacing/>
-        <w:rPr>
-          <w:noProof/>
-        </w:rPr>
-      </w:pPr>
+    <w:p/>
+    <w:p/>
+    <w:p>
       <w:r>
-        <w:rPr>
-          <w:noProof/>
-        </w:rPr>
-        <w:t>Imagen#1</w:t>
-      </w:r>
-    </w:p>
-    <w:p>
-      <w:pPr>
-        <w:keepNext/>
-        <w:keepLines/>
-        <w:widowControl/>
-        <w:spacing w:before="480" w:line="276" w:lineRule="auto"/>
-        <w:contextualSpacing/>
-        <w:rPr>
-          <w:noProof/>
-        </w:rPr>
-      </w:pPr>
-    </w:p>
-    <w:p>
-      <w:pPr>
-        <w:keepNext/>
-        <w:keepLines/>
-        <w:widowControl/>
-        <w:spacing w:before="480" w:line="276" w:lineRule="auto"/>
-        <w:contextualSpacing/>
-        <w:jc w:val="center"/>
-        <w:rPr>
-          <w:noProof/>
-        </w:rPr>
-      </w:pPr>
-    </w:p>
-    <w:p>
-      <w:pPr>
-        <w:keepNext/>
-        <w:keepLines/>
-        <w:widowControl/>
-        <w:spacing w:before="480" w:line="276" w:lineRule="auto"/>
-        <w:contextualSpacing/>
-        <w:rPr>
-          <w:b/>
-          <w:sz w:val="24"/>
-          <w:szCs w:val="24"/>
-        </w:rPr>
-      </w:pPr>
-      <w:r>
-        <w:rPr>
-          <w:noProof/>
-        </w:rPr>
-        <w:lastRenderedPageBreak/>
         <w:drawing>
           <wp:inline distT="0" distB="0" distL="0" distR="0">
-            <wp:extent cx="5284470" cy="4773930"/>
-            <wp:effectExtent l="0" t="0" r="0" b="7620"/>
-            <wp:docPr id="4" name="Imagen 4"/>
+            <wp:extent cx="5353050" cy="3086100"/>
+            <wp:effectExtent l="0" t="0" r="0" b="0"/>
+            <wp:docPr id="3" name="Imagen 3"/>
             <wp:cNvGraphicFramePr>
               <a:graphicFrameLocks xmlns:a="http://schemas.openxmlformats.org/drawingml/2006/main" noChangeAspect="1"/>
             </wp:cNvGraphicFramePr>
@@ -2311,7 +2193,7 @@
                   <pic:spPr bwMode="auto">
                     <a:xfrm>
                       <a:off x="0" y="0"/>
-                      <a:ext cx="5284470" cy="4773930"/>
+                      <a:ext cx="5353050" cy="3086100"/>
                     </a:xfrm>
                     <a:prstGeom prst="rect">
                       <a:avLst/>
@@ -2328,138 +2210,51 @@
         </w:drawing>
       </w:r>
     </w:p>
-    <w:p>
-      <w:pPr>
-        <w:keepNext/>
-        <w:keepLines/>
-        <w:widowControl/>
-        <w:spacing w:before="480" w:line="276" w:lineRule="auto"/>
-        <w:contextualSpacing/>
+    <w:p/>
+    <w:p/>
+    <w:p/>
+    <w:p/>
+    <w:p/>
+    <w:p/>
+    <w:p/>
+    <w:p/>
+    <w:p/>
+    <w:p/>
+    <w:p/>
+    <w:p/>
+    <w:p/>
+    <w:p/>
+    <w:p>
+      <w:pPr>
         <w:rPr>
           <w:b/>
           <w:sz w:val="24"/>
           <w:szCs w:val="24"/>
         </w:rPr>
       </w:pPr>
-    </w:p>
-    <w:p>
-      <w:pPr>
-        <w:keepNext/>
-        <w:keepLines/>
-        <w:widowControl/>
-        <w:spacing w:before="480" w:line="276" w:lineRule="auto"/>
-        <w:contextualSpacing/>
+      <w:r>
         <w:rPr>
           <w:b/>
           <w:sz w:val="24"/>
           <w:szCs w:val="24"/>
         </w:rPr>
-      </w:pPr>
-    </w:p>
-    <w:p>
-      <w:pPr>
-        <w:keepNext/>
-        <w:keepLines/>
-        <w:widowControl/>
-        <w:spacing w:before="480" w:line="276" w:lineRule="auto"/>
-        <w:contextualSpacing/>
-        <w:rPr>
-          <w:b/>
-          <w:sz w:val="24"/>
-          <w:szCs w:val="24"/>
-        </w:rPr>
-      </w:pPr>
+        <w:lastRenderedPageBreak/>
+        <w:t>ADMINISTRACION DEL SISTEMA</w:t>
+      </w:r>
+    </w:p>
+    <w:p/>
+    <w:p/>
+    <w:p/>
+    <w:p>
       <w:r>
         <w:rPr>
-          <w:b/>
-          <w:sz w:val="24"/>
-          <w:szCs w:val="24"/>
-        </w:rPr>
-        <w:t>GESTION DEL NEGOCIO</w:t>
-      </w:r>
-    </w:p>
-    <w:p>
-      <w:pPr>
-        <w:keepNext/>
-        <w:keepLines/>
-        <w:widowControl/>
-        <w:spacing w:before="480" w:line="276" w:lineRule="auto"/>
-        <w:contextualSpacing/>
-        <w:rPr>
-          <w:b/>
-          <w:sz w:val="24"/>
-          <w:szCs w:val="24"/>
-        </w:rPr>
-      </w:pPr>
-    </w:p>
-    <w:p>
-      <w:pPr>
-        <w:keepNext/>
-        <w:keepLines/>
-        <w:widowControl/>
-        <w:spacing w:before="480" w:line="276" w:lineRule="auto"/>
-        <w:contextualSpacing/>
-        <w:rPr>
-          <w:b/>
-          <w:sz w:val="24"/>
-          <w:szCs w:val="24"/>
-        </w:rPr>
-      </w:pPr>
-    </w:p>
-    <w:p>
-      <w:pPr>
-        <w:keepNext/>
-        <w:keepLines/>
-        <w:widowControl/>
-        <w:spacing w:before="480" w:line="276" w:lineRule="auto"/>
-        <w:contextualSpacing/>
-        <w:jc w:val="center"/>
-        <w:rPr>
-          <w:b/>
-          <w:sz w:val="24"/>
-          <w:szCs w:val="24"/>
-        </w:rPr>
-      </w:pPr>
-    </w:p>
-    <w:p>
-      <w:pPr>
-        <w:keepNext/>
-        <w:keepLines/>
-        <w:widowControl/>
-        <w:spacing w:before="480" w:line="276" w:lineRule="auto"/>
-        <w:contextualSpacing/>
-        <w:jc w:val="center"/>
-        <w:rPr>
-          <w:b/>
-          <w:sz w:val="24"/>
-          <w:szCs w:val="24"/>
-        </w:rPr>
-      </w:pPr>
-      <w:r>
-        <w:rPr>
           <w:noProof/>
         </w:rPr>
         <w:drawing>
-          <wp:anchor distT="0" distB="0" distL="114300" distR="114300" simplePos="0" relativeHeight="251663360" behindDoc="0" locked="0" layoutInCell="1" allowOverlap="1">
-            <wp:simplePos x="0" y="0"/>
-            <wp:positionH relativeFrom="column">
-              <wp:posOffset>1191260</wp:posOffset>
-            </wp:positionH>
-            <wp:positionV relativeFrom="paragraph">
-              <wp:posOffset>-436880</wp:posOffset>
-            </wp:positionV>
-            <wp:extent cx="3114675" cy="2787015"/>
+          <wp:inline distT="0" distB="0" distL="0" distR="0" wp14:anchorId="5A8846F1" wp14:editId="2E391C9A">
+            <wp:extent cx="4286250" cy="1771650"/>
             <wp:effectExtent l="0" t="0" r="0" b="0"/>
-            <wp:wrapThrough wrapText="bothSides">
-              <wp:wrapPolygon edited="0">
-                <wp:start x="0" y="0"/>
-                <wp:lineTo x="0" y="21408"/>
-                <wp:lineTo x="21402" y="21408"/>
-                <wp:lineTo x="21402" y="0"/>
-                <wp:lineTo x="0" y="0"/>
-              </wp:wrapPolygon>
-            </wp:wrapThrough>
-            <wp:docPr id="7" name="Imagen 7"/>
+            <wp:docPr id="17" name="Imagen 17"/>
             <wp:cNvGraphicFramePr>
               <a:graphicFrameLocks xmlns:a="http://schemas.openxmlformats.org/drawingml/2006/main" noChangeAspect="1"/>
             </wp:cNvGraphicFramePr>
@@ -2471,13 +2266,7 @@
                     <pic:cNvPicPr/>
                   </pic:nvPicPr>
                   <pic:blipFill>
-                    <a:blip r:embed="rId14">
-                      <a:extLst>
-                        <a:ext uri="{28A0092B-C50C-407E-A947-70E740481C1C}">
-                          <a14:useLocalDpi xmlns:a14="http://schemas.microsoft.com/office/drawing/2010/main" val="0"/>
-                        </a:ext>
-                      </a:extLst>
-                    </a:blip>
+                    <a:blip r:embed="rId14"/>
                     <a:stretch>
                       <a:fillRect/>
                     </a:stretch>
@@ -2485,7 +2274,7 @@
                   <pic:spPr>
                     <a:xfrm>
                       <a:off x="0" y="0"/>
-                      <a:ext cx="3114675" cy="2787015"/>
+                      <a:ext cx="4286250" cy="1771650"/>
                     </a:xfrm>
                     <a:prstGeom prst="rect">
                       <a:avLst/>
@@ -2494,221 +2283,19 @@
                 </pic:pic>
               </a:graphicData>
             </a:graphic>
-          </wp:anchor>
+          </wp:inline>
         </w:drawing>
       </w:r>
     </w:p>
-    <w:p>
-      <w:pPr>
-        <w:keepNext/>
-        <w:keepLines/>
-        <w:widowControl/>
-        <w:spacing w:before="480" w:line="276" w:lineRule="auto"/>
-        <w:contextualSpacing/>
-        <w:jc w:val="center"/>
-        <w:rPr>
-          <w:b/>
-          <w:sz w:val="24"/>
-          <w:szCs w:val="24"/>
-        </w:rPr>
-      </w:pPr>
-    </w:p>
-    <w:p>
-      <w:pPr>
-        <w:keepNext/>
-        <w:keepLines/>
-        <w:widowControl/>
-        <w:spacing w:before="480" w:line="276" w:lineRule="auto"/>
-        <w:contextualSpacing/>
-        <w:jc w:val="center"/>
-        <w:rPr>
-          <w:noProof/>
-        </w:rPr>
-      </w:pPr>
-    </w:p>
-    <w:p>
-      <w:pPr>
-        <w:keepNext/>
-        <w:keepLines/>
-        <w:widowControl/>
-        <w:spacing w:before="480" w:line="276" w:lineRule="auto"/>
-        <w:contextualSpacing/>
-        <w:jc w:val="center"/>
-        <w:rPr>
-          <w:noProof/>
-        </w:rPr>
-      </w:pPr>
-    </w:p>
-    <w:p>
-      <w:pPr>
-        <w:keepNext/>
-        <w:keepLines/>
-        <w:widowControl/>
-        <w:spacing w:before="480" w:line="276" w:lineRule="auto"/>
-        <w:contextualSpacing/>
-        <w:jc w:val="center"/>
-        <w:rPr>
-          <w:noProof/>
-        </w:rPr>
-      </w:pPr>
-    </w:p>
-    <w:p>
-      <w:pPr>
-        <w:keepNext/>
-        <w:keepLines/>
-        <w:widowControl/>
-        <w:spacing w:before="480" w:line="276" w:lineRule="auto"/>
-        <w:contextualSpacing/>
-        <w:jc w:val="center"/>
-        <w:rPr>
-          <w:noProof/>
-        </w:rPr>
-      </w:pPr>
-    </w:p>
-    <w:p>
-      <w:pPr>
-        <w:keepNext/>
-        <w:keepLines/>
-        <w:widowControl/>
-        <w:spacing w:before="480" w:line="276" w:lineRule="auto"/>
-        <w:contextualSpacing/>
-        <w:jc w:val="center"/>
-        <w:rPr>
-          <w:noProof/>
-        </w:rPr>
-      </w:pPr>
-    </w:p>
-    <w:p>
-      <w:pPr>
-        <w:keepNext/>
-        <w:keepLines/>
-        <w:widowControl/>
-        <w:spacing w:before="480" w:line="276" w:lineRule="auto"/>
-        <w:contextualSpacing/>
-        <w:jc w:val="center"/>
-        <w:rPr>
-          <w:noProof/>
-        </w:rPr>
-      </w:pPr>
-    </w:p>
-    <w:p>
-      <w:pPr>
-        <w:keepNext/>
-        <w:keepLines/>
-        <w:widowControl/>
-        <w:spacing w:before="480" w:line="276" w:lineRule="auto"/>
-        <w:contextualSpacing/>
-        <w:jc w:val="center"/>
-        <w:rPr>
-          <w:noProof/>
-        </w:rPr>
-      </w:pPr>
-    </w:p>
-    <w:p>
-      <w:pPr>
-        <w:keepNext/>
-        <w:keepLines/>
-        <w:widowControl/>
-        <w:spacing w:before="480" w:line="276" w:lineRule="auto"/>
-        <w:contextualSpacing/>
-        <w:jc w:val="center"/>
-        <w:rPr>
-          <w:noProof/>
-        </w:rPr>
-      </w:pPr>
-    </w:p>
-    <w:p>
-      <w:pPr>
-        <w:keepNext/>
-        <w:keepLines/>
-        <w:widowControl/>
-        <w:spacing w:before="480" w:line="276" w:lineRule="auto"/>
-        <w:contextualSpacing/>
-        <w:jc w:val="center"/>
-        <w:rPr>
-          <w:noProof/>
-        </w:rPr>
-      </w:pPr>
-    </w:p>
-    <w:p>
-      <w:pPr>
-        <w:keepNext/>
-        <w:keepLines/>
-        <w:widowControl/>
-        <w:spacing w:before="480" w:line="276" w:lineRule="auto"/>
-        <w:contextualSpacing/>
-        <w:jc w:val="center"/>
-        <w:rPr>
-          <w:noProof/>
-        </w:rPr>
-      </w:pPr>
-    </w:p>
-    <w:p>
-      <w:pPr>
-        <w:keepNext/>
-        <w:keepLines/>
-        <w:widowControl/>
-        <w:spacing w:before="480" w:line="276" w:lineRule="auto"/>
-        <w:contextualSpacing/>
-        <w:jc w:val="center"/>
-        <w:rPr>
-          <w:noProof/>
-        </w:rPr>
-      </w:pPr>
+    <w:p/>
+    <w:p/>
+    <w:p>
       <w:r>
-        <w:rPr>
-          <w:noProof/>
-        </w:rPr>
-        <w:t>Imagen#2</w:t>
-      </w:r>
-    </w:p>
-    <w:p>
-      <w:pPr>
-        <w:keepNext/>
-        <w:keepLines/>
-        <w:widowControl/>
-        <w:spacing w:before="480" w:line="276" w:lineRule="auto"/>
-        <w:contextualSpacing/>
-        <w:jc w:val="center"/>
-        <w:rPr>
-          <w:noProof/>
-        </w:rPr>
-      </w:pPr>
-    </w:p>
-    <w:p>
-      <w:pPr>
-        <w:keepNext/>
-        <w:keepLines/>
-        <w:widowControl/>
-        <w:spacing w:before="480" w:line="276" w:lineRule="auto"/>
-        <w:contextualSpacing/>
-        <w:jc w:val="center"/>
-        <w:rPr>
-          <w:noProof/>
-        </w:rPr>
-      </w:pPr>
-    </w:p>
-    <w:p>
-      <w:pPr>
-        <w:keepNext/>
-        <w:keepLines/>
-        <w:widowControl/>
-        <w:spacing w:before="480" w:line="276" w:lineRule="auto"/>
-        <w:contextualSpacing/>
-        <w:jc w:val="center"/>
-        <w:rPr>
-          <w:noProof/>
-        </w:rPr>
-      </w:pPr>
-      <w:r>
-        <w:rPr>
-          <w:noProof/>
-        </w:rPr>
         <w:drawing>
           <wp:inline distT="0" distB="0" distL="0" distR="0">
-            <wp:extent cx="5284470" cy="4965700"/>
-            <wp:effectExtent l="0" t="0" r="0" b="6350"/>
-            <wp:docPr id="2" name="Imagen 2"/>
+            <wp:extent cx="5355590" cy="3776345"/>
+            <wp:effectExtent l="0" t="0" r="0" b="0"/>
+            <wp:docPr id="13" name="Imagen 13"/>
             <wp:cNvGraphicFramePr>
               <a:graphicFrameLocks xmlns:a="http://schemas.openxmlformats.org/drawingml/2006/main" noChangeAspect="1"/>
             </wp:cNvGraphicFramePr>
@@ -2716,7 +2303,7 @@
               <a:graphicData uri="http://schemas.openxmlformats.org/drawingml/2006/picture">
                 <pic:pic xmlns:pic="http://schemas.openxmlformats.org/drawingml/2006/picture">
                   <pic:nvPicPr>
-                    <pic:cNvPr id="0" name="Picture 1"/>
+                    <pic:cNvPr id="0" name="Picture 2"/>
                     <pic:cNvPicPr>
                       <a:picLocks noChangeAspect="1" noChangeArrowheads="1"/>
                     </pic:cNvPicPr>
@@ -2737,7 +2324,550 @@
                   <pic:spPr bwMode="auto">
                     <a:xfrm>
                       <a:off x="0" y="0"/>
-                      <a:ext cx="5284470" cy="4965700"/>
+                      <a:ext cx="5355590" cy="3776345"/>
+                    </a:xfrm>
+                    <a:prstGeom prst="rect">
+                      <a:avLst/>
+                    </a:prstGeom>
+                    <a:noFill/>
+                    <a:ln>
+                      <a:noFill/>
+                    </a:ln>
+                  </pic:spPr>
+                </pic:pic>
+              </a:graphicData>
+            </a:graphic>
+          </wp:inline>
+        </w:drawing>
+      </w:r>
+    </w:p>
+    <w:p/>
+    <w:p/>
+    <w:p/>
+    <w:p/>
+    <w:p/>
+    <w:p/>
+    <w:p/>
+    <w:p/>
+    <w:p/>
+    <w:p/>
+    <w:p/>
+    <w:p/>
+    <w:p/>
+    <w:p/>
+    <w:p>
+      <w:pPr>
+        <w:keepNext/>
+        <w:keepLines/>
+        <w:widowControl/>
+        <w:spacing w:before="480" w:line="276" w:lineRule="auto"/>
+        <w:contextualSpacing/>
+        <w:rPr>
+          <w:b/>
+          <w:sz w:val="24"/>
+          <w:szCs w:val="24"/>
+        </w:rPr>
+      </w:pPr>
+      <w:r>
+        <w:rPr>
+          <w:b/>
+          <w:sz w:val="24"/>
+          <w:szCs w:val="24"/>
+        </w:rPr>
+        <w:t>GESTIÓN DEL SISTEMA</w:t>
+      </w:r>
+    </w:p>
+    <w:p>
+      <w:pPr>
+        <w:keepNext/>
+        <w:keepLines/>
+        <w:widowControl/>
+        <w:spacing w:before="480" w:line="276" w:lineRule="auto"/>
+        <w:contextualSpacing/>
+        <w:rPr>
+          <w:b/>
+          <w:sz w:val="24"/>
+          <w:szCs w:val="24"/>
+        </w:rPr>
+      </w:pPr>
+    </w:p>
+    <w:p>
+      <w:pPr>
+        <w:keepNext/>
+        <w:keepLines/>
+        <w:widowControl/>
+        <w:spacing w:before="480" w:line="276" w:lineRule="auto"/>
+        <w:contextualSpacing/>
+        <w:jc w:val="center"/>
+        <w:rPr>
+          <w:b/>
+          <w:sz w:val="24"/>
+          <w:szCs w:val="24"/>
+        </w:rPr>
+      </w:pPr>
+      <w:r>
+        <w:rPr>
+          <w:noProof/>
+        </w:rPr>
+        <w:drawing>
+          <wp:inline distT="0" distB="0" distL="0" distR="0" wp14:anchorId="35FE0164" wp14:editId="3C59F5BF">
+            <wp:extent cx="3505200" cy="2933700"/>
+            <wp:effectExtent l="0" t="0" r="0" b="0"/>
+            <wp:docPr id="46" name="Imagen 46"/>
+            <wp:cNvGraphicFramePr>
+              <a:graphicFrameLocks xmlns:a="http://schemas.openxmlformats.org/drawingml/2006/main" noChangeAspect="1"/>
+            </wp:cNvGraphicFramePr>
+            <a:graphic xmlns:a="http://schemas.openxmlformats.org/drawingml/2006/main">
+              <a:graphicData uri="http://schemas.openxmlformats.org/drawingml/2006/picture">
+                <pic:pic xmlns:pic="http://schemas.openxmlformats.org/drawingml/2006/picture">
+                  <pic:nvPicPr>
+                    <pic:cNvPr id="1" name=""/>
+                    <pic:cNvPicPr/>
+                  </pic:nvPicPr>
+                  <pic:blipFill>
+                    <a:blip r:embed="rId16"/>
+                    <a:stretch>
+                      <a:fillRect/>
+                    </a:stretch>
+                  </pic:blipFill>
+                  <pic:spPr>
+                    <a:xfrm>
+                      <a:off x="0" y="0"/>
+                      <a:ext cx="3505200" cy="2933700"/>
+                    </a:xfrm>
+                    <a:prstGeom prst="rect">
+                      <a:avLst/>
+                    </a:prstGeom>
+                  </pic:spPr>
+                </pic:pic>
+              </a:graphicData>
+            </a:graphic>
+          </wp:inline>
+        </w:drawing>
+      </w:r>
+      <w:bookmarkStart w:id="6" w:name="_GoBack"/>
+      <w:bookmarkEnd w:id="6"/>
+    </w:p>
+    <w:p>
+      <w:pPr>
+        <w:keepNext/>
+        <w:keepLines/>
+        <w:widowControl/>
+        <w:spacing w:before="480" w:line="276" w:lineRule="auto"/>
+        <w:contextualSpacing/>
+        <w:jc w:val="center"/>
+        <w:rPr>
+          <w:b/>
+          <w:sz w:val="24"/>
+          <w:szCs w:val="24"/>
+        </w:rPr>
+      </w:pPr>
+      <w:r>
+        <w:rPr>
+          <w:b/>
+          <w:sz w:val="24"/>
+          <w:szCs w:val="24"/>
+        </w:rPr>
+        <w:t>Imagen#8</w:t>
+      </w:r>
+    </w:p>
+    <w:p>
+      <w:pPr>
+        <w:keepNext/>
+        <w:keepLines/>
+        <w:widowControl/>
+        <w:spacing w:before="480" w:line="276" w:lineRule="auto"/>
+        <w:contextualSpacing/>
+        <w:rPr>
+          <w:b/>
+          <w:sz w:val="24"/>
+          <w:szCs w:val="24"/>
+        </w:rPr>
+      </w:pPr>
+    </w:p>
+    <w:p/>
+    <w:p>
+      <w:pPr>
+        <w:keepNext/>
+        <w:keepLines/>
+        <w:widowControl/>
+        <w:spacing w:before="480" w:line="276" w:lineRule="auto"/>
+        <w:contextualSpacing/>
+        <w:rPr>
+          <w:b/>
+          <w:sz w:val="24"/>
+          <w:szCs w:val="24"/>
+        </w:rPr>
+      </w:pPr>
+      <w:bookmarkStart w:id="7" w:name="_n86u8oa3pa11" w:colFirst="0" w:colLast="0"/>
+      <w:bookmarkEnd w:id="7"/>
+      <w:r>
+        <w:rPr>
+          <w:b/>
+          <w:sz w:val="24"/>
+          <w:szCs w:val="24"/>
+        </w:rPr>
+        <w:lastRenderedPageBreak/>
+        <w:t>GESTION DE DIRECTORIO DE RECURSOS</w:t>
+      </w:r>
+    </w:p>
+    <w:p>
+      <w:pPr>
+        <w:keepNext/>
+        <w:keepLines/>
+        <w:widowControl/>
+        <w:spacing w:before="480" w:line="276" w:lineRule="auto"/>
+        <w:contextualSpacing/>
+        <w:rPr>
+          <w:noProof/>
+        </w:rPr>
+      </w:pPr>
+      <w:r>
+        <w:rPr>
+          <w:b/>
+          <w:sz w:val="24"/>
+          <w:szCs w:val="24"/>
+        </w:rPr>
+        <w:t xml:space="preserve"> </w:t>
+      </w:r>
+      <w:r>
+        <w:rPr>
+          <w:noProof/>
+        </w:rPr>
+        <w:t xml:space="preserve"> </w:t>
+      </w:r>
+      <w:r>
+        <w:rPr>
+          <w:noProof/>
+        </w:rPr>
+        <w:drawing>
+          <wp:inline distT="0" distB="0" distL="0" distR="0" wp14:anchorId="10526D1F" wp14:editId="5FFC1C34">
+            <wp:extent cx="5400040" cy="3412490"/>
+            <wp:effectExtent l="0" t="0" r="0" b="0"/>
+            <wp:docPr id="27" name="Imagen 27"/>
+            <wp:cNvGraphicFramePr>
+              <a:graphicFrameLocks xmlns:a="http://schemas.openxmlformats.org/drawingml/2006/main" noChangeAspect="1"/>
+            </wp:cNvGraphicFramePr>
+            <a:graphic xmlns:a="http://schemas.openxmlformats.org/drawingml/2006/main">
+              <a:graphicData uri="http://schemas.openxmlformats.org/drawingml/2006/picture">
+                <pic:pic xmlns:pic="http://schemas.openxmlformats.org/drawingml/2006/picture">
+                  <pic:nvPicPr>
+                    <pic:cNvPr id="1" name=""/>
+                    <pic:cNvPicPr/>
+                  </pic:nvPicPr>
+                  <pic:blipFill>
+                    <a:blip r:embed="rId17"/>
+                    <a:stretch>
+                      <a:fillRect/>
+                    </a:stretch>
+                  </pic:blipFill>
+                  <pic:spPr>
+                    <a:xfrm>
+                      <a:off x="0" y="0"/>
+                      <a:ext cx="5400040" cy="3412490"/>
+                    </a:xfrm>
+                    <a:prstGeom prst="rect">
+                      <a:avLst/>
+                    </a:prstGeom>
+                  </pic:spPr>
+                </pic:pic>
+              </a:graphicData>
+            </a:graphic>
+          </wp:inline>
+        </w:drawing>
+      </w:r>
+    </w:p>
+    <w:p>
+      <w:pPr>
+        <w:keepNext/>
+        <w:keepLines/>
+        <w:widowControl/>
+        <w:spacing w:before="480" w:line="276" w:lineRule="auto"/>
+        <w:contextualSpacing/>
+        <w:rPr>
+          <w:noProof/>
+        </w:rPr>
+      </w:pPr>
+      <w:r>
+        <w:rPr>
+          <w:noProof/>
+        </w:rPr>
+        <w:t>Imagen#1</w:t>
+      </w:r>
+    </w:p>
+    <w:p>
+      <w:pPr>
+        <w:keepNext/>
+        <w:keepLines/>
+        <w:widowControl/>
+        <w:spacing w:before="480" w:line="276" w:lineRule="auto"/>
+        <w:contextualSpacing/>
+        <w:rPr>
+          <w:noProof/>
+        </w:rPr>
+      </w:pPr>
+    </w:p>
+    <w:p>
+      <w:pPr>
+        <w:keepNext/>
+        <w:keepLines/>
+        <w:widowControl/>
+        <w:spacing w:before="480" w:line="276" w:lineRule="auto"/>
+        <w:contextualSpacing/>
+        <w:jc w:val="center"/>
+        <w:rPr>
+          <w:noProof/>
+        </w:rPr>
+      </w:pPr>
+    </w:p>
+    <w:p>
+      <w:pPr>
+        <w:keepNext/>
+        <w:keepLines/>
+        <w:widowControl/>
+        <w:spacing w:before="480" w:line="276" w:lineRule="auto"/>
+        <w:contextualSpacing/>
+        <w:rPr>
+          <w:b/>
+          <w:sz w:val="24"/>
+          <w:szCs w:val="24"/>
+        </w:rPr>
+      </w:pPr>
+      <w:r>
+        <w:drawing>
+          <wp:inline distT="0" distB="0" distL="0" distR="0">
+            <wp:extent cx="5400040" cy="3902463"/>
+            <wp:effectExtent l="0" t="0" r="0" b="3175"/>
+            <wp:docPr id="19" name="Imagen 19"/>
+            <wp:cNvGraphicFramePr>
+              <a:graphicFrameLocks xmlns:a="http://schemas.openxmlformats.org/drawingml/2006/main" noChangeAspect="1"/>
+            </wp:cNvGraphicFramePr>
+            <a:graphic xmlns:a="http://schemas.openxmlformats.org/drawingml/2006/main">
+              <a:graphicData uri="http://schemas.openxmlformats.org/drawingml/2006/picture">
+                <pic:pic xmlns:pic="http://schemas.openxmlformats.org/drawingml/2006/picture">
+                  <pic:nvPicPr>
+                    <pic:cNvPr id="0" name="Picture 4"/>
+                    <pic:cNvPicPr>
+                      <a:picLocks noChangeAspect="1" noChangeArrowheads="1"/>
+                    </pic:cNvPicPr>
+                  </pic:nvPicPr>
+                  <pic:blipFill>
+                    <a:blip r:embed="rId18">
+                      <a:extLst>
+                        <a:ext uri="{28A0092B-C50C-407E-A947-70E740481C1C}">
+                          <a14:useLocalDpi xmlns:a14="http://schemas.microsoft.com/office/drawing/2010/main" val="0"/>
+                        </a:ext>
+                      </a:extLst>
+                    </a:blip>
+                    <a:srcRect/>
+                    <a:stretch>
+                      <a:fillRect/>
+                    </a:stretch>
+                  </pic:blipFill>
+                  <pic:spPr bwMode="auto">
+                    <a:xfrm>
+                      <a:off x="0" y="0"/>
+                      <a:ext cx="5400040" cy="3902463"/>
+                    </a:xfrm>
+                    <a:prstGeom prst="rect">
+                      <a:avLst/>
+                    </a:prstGeom>
+                    <a:noFill/>
+                    <a:ln>
+                      <a:noFill/>
+                    </a:ln>
+                  </pic:spPr>
+                </pic:pic>
+              </a:graphicData>
+            </a:graphic>
+          </wp:inline>
+        </w:drawing>
+      </w:r>
+    </w:p>
+    <w:p>
+      <w:pPr>
+        <w:keepNext/>
+        <w:keepLines/>
+        <w:widowControl/>
+        <w:spacing w:before="480" w:line="276" w:lineRule="auto"/>
+        <w:contextualSpacing/>
+        <w:rPr>
+          <w:b/>
+          <w:sz w:val="24"/>
+          <w:szCs w:val="24"/>
+        </w:rPr>
+      </w:pPr>
+      <w:r>
+        <w:rPr>
+          <w:b/>
+          <w:sz w:val="24"/>
+          <w:szCs w:val="24"/>
+        </w:rPr>
+        <w:lastRenderedPageBreak/>
+        <w:t>GESTION DEL NEGOCIO</w:t>
+      </w:r>
+    </w:p>
+    <w:p>
+      <w:pPr>
+        <w:keepNext/>
+        <w:keepLines/>
+        <w:widowControl/>
+        <w:spacing w:before="480" w:line="276" w:lineRule="auto"/>
+        <w:contextualSpacing/>
+        <w:jc w:val="center"/>
+        <w:rPr>
+          <w:b/>
+          <w:sz w:val="24"/>
+          <w:szCs w:val="24"/>
+        </w:rPr>
+      </w:pPr>
+    </w:p>
+    <w:p>
+      <w:pPr>
+        <w:keepNext/>
+        <w:keepLines/>
+        <w:widowControl/>
+        <w:spacing w:before="480" w:line="276" w:lineRule="auto"/>
+        <w:contextualSpacing/>
+        <w:jc w:val="center"/>
+        <w:rPr>
+          <w:b/>
+          <w:sz w:val="24"/>
+          <w:szCs w:val="24"/>
+        </w:rPr>
+      </w:pPr>
+      <w:r>
+        <w:rPr>
+          <w:noProof/>
+        </w:rPr>
+        <w:drawing>
+          <wp:inline distT="0" distB="0" distL="0" distR="0" wp14:anchorId="4D852BE3" wp14:editId="3377E9F9">
+            <wp:extent cx="4191000" cy="3657600"/>
+            <wp:effectExtent l="0" t="0" r="0" b="0"/>
+            <wp:docPr id="31" name="Imagen 31"/>
+            <wp:cNvGraphicFramePr>
+              <a:graphicFrameLocks xmlns:a="http://schemas.openxmlformats.org/drawingml/2006/main" noChangeAspect="1"/>
+            </wp:cNvGraphicFramePr>
+            <a:graphic xmlns:a="http://schemas.openxmlformats.org/drawingml/2006/main">
+              <a:graphicData uri="http://schemas.openxmlformats.org/drawingml/2006/picture">
+                <pic:pic xmlns:pic="http://schemas.openxmlformats.org/drawingml/2006/picture">
+                  <pic:nvPicPr>
+                    <pic:cNvPr id="1" name=""/>
+                    <pic:cNvPicPr/>
+                  </pic:nvPicPr>
+                  <pic:blipFill>
+                    <a:blip r:embed="rId19"/>
+                    <a:stretch>
+                      <a:fillRect/>
+                    </a:stretch>
+                  </pic:blipFill>
+                  <pic:spPr>
+                    <a:xfrm>
+                      <a:off x="0" y="0"/>
+                      <a:ext cx="4191000" cy="3657600"/>
+                    </a:xfrm>
+                    <a:prstGeom prst="rect">
+                      <a:avLst/>
+                    </a:prstGeom>
+                  </pic:spPr>
+                </pic:pic>
+              </a:graphicData>
+            </a:graphic>
+          </wp:inline>
+        </w:drawing>
+      </w:r>
+    </w:p>
+    <w:p>
+      <w:pPr>
+        <w:keepNext/>
+        <w:keepLines/>
+        <w:widowControl/>
+        <w:spacing w:before="480" w:line="276" w:lineRule="auto"/>
+        <w:contextualSpacing/>
+        <w:rPr>
+          <w:noProof/>
+        </w:rPr>
+      </w:pPr>
+      <w:r>
+        <w:rPr>
+          <w:noProof/>
+        </w:rPr>
+        <w:t>Imagen#2</w:t>
+      </w:r>
+    </w:p>
+    <w:p>
+      <w:pPr>
+        <w:keepNext/>
+        <w:keepLines/>
+        <w:widowControl/>
+        <w:spacing w:before="480" w:line="276" w:lineRule="auto"/>
+        <w:contextualSpacing/>
+        <w:jc w:val="center"/>
+        <w:rPr>
+          <w:noProof/>
+        </w:rPr>
+      </w:pPr>
+    </w:p>
+    <w:p>
+      <w:pPr>
+        <w:keepNext/>
+        <w:keepLines/>
+        <w:widowControl/>
+        <w:spacing w:before="480" w:line="276" w:lineRule="auto"/>
+        <w:contextualSpacing/>
+        <w:jc w:val="center"/>
+        <w:rPr>
+          <w:noProof/>
+        </w:rPr>
+      </w:pPr>
+    </w:p>
+    <w:p>
+      <w:pPr>
+        <w:keepNext/>
+        <w:keepLines/>
+        <w:widowControl/>
+        <w:spacing w:before="480" w:line="276" w:lineRule="auto"/>
+        <w:contextualSpacing/>
+        <w:rPr>
+          <w:noProof/>
+        </w:rPr>
+      </w:pPr>
+      <w:r>
+        <w:lastRenderedPageBreak/>
+        <w:drawing>
+          <wp:inline distT="0" distB="0" distL="0" distR="0">
+            <wp:extent cx="5400040" cy="4522648"/>
+            <wp:effectExtent l="0" t="0" r="0" b="0"/>
+            <wp:docPr id="32" name="Imagen 32"/>
+            <wp:cNvGraphicFramePr>
+              <a:graphicFrameLocks xmlns:a="http://schemas.openxmlformats.org/drawingml/2006/main" noChangeAspect="1"/>
+            </wp:cNvGraphicFramePr>
+            <a:graphic xmlns:a="http://schemas.openxmlformats.org/drawingml/2006/main">
+              <a:graphicData uri="http://schemas.openxmlformats.org/drawingml/2006/picture">
+                <pic:pic xmlns:pic="http://schemas.openxmlformats.org/drawingml/2006/picture">
+                  <pic:nvPicPr>
+                    <pic:cNvPr id="0" name="Picture 5"/>
+                    <pic:cNvPicPr>
+                      <a:picLocks noChangeAspect="1" noChangeArrowheads="1"/>
+                    </pic:cNvPicPr>
+                  </pic:nvPicPr>
+                  <pic:blipFill>
+                    <a:blip r:embed="rId20">
+                      <a:extLst>
+                        <a:ext uri="{28A0092B-C50C-407E-A947-70E740481C1C}">
+                          <a14:useLocalDpi xmlns:a14="http://schemas.microsoft.com/office/drawing/2010/main" val="0"/>
+                        </a:ext>
+                      </a:extLst>
+                    </a:blip>
+                    <a:srcRect/>
+                    <a:stretch>
+                      <a:fillRect/>
+                    </a:stretch>
+                  </pic:blipFill>
+                  <pic:spPr bwMode="auto">
+                    <a:xfrm>
+                      <a:off x="0" y="0"/>
+                      <a:ext cx="5400040" cy="4522648"/>
                     </a:xfrm>
                     <a:prstGeom prst="rect">
                       <a:avLst/>
@@ -2840,7 +2970,7 @@
                     </pic:cNvPicPr>
                   </pic:nvPicPr>
                   <pic:blipFill>
-                    <a:blip r:embed="rId16">
+                    <a:blip r:embed="rId21">
                       <a:extLst>
                         <a:ext uri="{28A0092B-C50C-407E-A947-70E740481C1C}">
                           <a14:useLocalDpi xmlns:a14="http://schemas.microsoft.com/office/drawing/2010/main" val="0"/>
@@ -2881,21 +3011,122 @@
         <w:contextualSpacing/>
         <w:jc w:val="center"/>
         <w:rPr>
-          <w:b/>
-          <w:sz w:val="24"/>
-          <w:szCs w:val="24"/>
+          <w:noProof/>
+        </w:rPr>
+      </w:pPr>
+    </w:p>
+    <w:p>
+      <w:pPr>
+        <w:keepNext/>
+        <w:keepLines/>
+        <w:widowControl/>
+        <w:spacing w:before="480" w:line="276" w:lineRule="auto"/>
+        <w:contextualSpacing/>
+        <w:jc w:val="center"/>
+        <w:rPr>
+          <w:noProof/>
+        </w:rPr>
+      </w:pPr>
+    </w:p>
+    <w:p>
+      <w:pPr>
+        <w:keepNext/>
+        <w:keepLines/>
+        <w:widowControl/>
+        <w:spacing w:before="480" w:line="276" w:lineRule="auto"/>
+        <w:contextualSpacing/>
+        <w:jc w:val="center"/>
+        <w:rPr>
+          <w:noProof/>
+        </w:rPr>
+      </w:pPr>
+    </w:p>
+    <w:p>
+      <w:pPr>
+        <w:keepNext/>
+        <w:keepLines/>
+        <w:widowControl/>
+        <w:spacing w:before="480" w:line="276" w:lineRule="auto"/>
+        <w:contextualSpacing/>
+        <w:jc w:val="center"/>
+        <w:rPr>
+          <w:noProof/>
+        </w:rPr>
+      </w:pPr>
+    </w:p>
+    <w:p>
+      <w:pPr>
+        <w:keepNext/>
+        <w:keepLines/>
+        <w:widowControl/>
+        <w:spacing w:before="480" w:line="276" w:lineRule="auto"/>
+        <w:contextualSpacing/>
+        <w:jc w:val="center"/>
+        <w:rPr>
+          <w:noProof/>
+        </w:rPr>
+      </w:pPr>
+    </w:p>
+    <w:p>
+      <w:pPr>
+        <w:keepNext/>
+        <w:keepLines/>
+        <w:widowControl/>
+        <w:spacing w:before="480" w:line="276" w:lineRule="auto"/>
+        <w:contextualSpacing/>
+        <w:jc w:val="center"/>
+        <w:rPr>
+          <w:noProof/>
+        </w:rPr>
+      </w:pPr>
+    </w:p>
+    <w:p>
+      <w:pPr>
+        <w:keepNext/>
+        <w:keepLines/>
+        <w:widowControl/>
+        <w:spacing w:before="480" w:line="276" w:lineRule="auto"/>
+        <w:contextualSpacing/>
+        <w:jc w:val="center"/>
+        <w:rPr>
+          <w:noProof/>
+        </w:rPr>
+      </w:pPr>
+    </w:p>
+    <w:p>
+      <w:pPr>
+        <w:keepNext/>
+        <w:keepLines/>
+        <w:widowControl/>
+        <w:spacing w:before="480" w:line="276" w:lineRule="auto"/>
+        <w:contextualSpacing/>
+        <w:jc w:val="center"/>
+        <w:rPr>
+          <w:noProof/>
+        </w:rPr>
+      </w:pPr>
+    </w:p>
+    <w:p>
+      <w:pPr>
+        <w:keepNext/>
+        <w:keepLines/>
+        <w:widowControl/>
+        <w:spacing w:before="480" w:line="276" w:lineRule="auto"/>
+        <w:contextualSpacing/>
+        <w:jc w:val="center"/>
+        <w:rPr>
+          <w:noProof/>
         </w:rPr>
       </w:pPr>
       <w:r>
         <w:rPr>
           <w:noProof/>
         </w:rPr>
-        <w:lastRenderedPageBreak/>
         <w:drawing>
-          <wp:inline distT="0" distB="0" distL="0" distR="0" wp14:anchorId="48839E22" wp14:editId="50D1CB08">
-            <wp:extent cx="3619500" cy="3133725"/>
-            <wp:effectExtent l="0" t="0" r="0" b="9525"/>
-            <wp:docPr id="8" name="Imagen 8"/>
+          <wp:inline distT="0" distB="0" distL="0" distR="0" wp14:anchorId="62A0D284" wp14:editId="2C6AA0AC">
+            <wp:extent cx="3619500" cy="3105150"/>
+            <wp:effectExtent l="0" t="0" r="0" b="0"/>
+            <wp:docPr id="33" name="Imagen 33"/>
             <wp:cNvGraphicFramePr>
               <a:graphicFrameLocks xmlns:a="http://schemas.openxmlformats.org/drawingml/2006/main" noChangeAspect="1"/>
             </wp:cNvGraphicFramePr>
@@ -2907,7 +3138,7 @@
                     <pic:cNvPicPr/>
                   </pic:nvPicPr>
                   <pic:blipFill>
-                    <a:blip r:embed="rId17"/>
+                    <a:blip r:embed="rId22"/>
                     <a:stretch>
                       <a:fillRect/>
                     </a:stretch>
@@ -2915,7 +3146,7 @@
                   <pic:spPr>
                     <a:xfrm>
                       <a:off x="0" y="0"/>
-                      <a:ext cx="3619500" cy="3133725"/>
+                      <a:ext cx="3619500" cy="3105150"/>
                     </a:xfrm>
                     <a:prstGeom prst="rect">
                       <a:avLst/>
@@ -2981,14 +3212,11 @@
         </w:rPr>
       </w:pPr>
       <w:r>
-        <w:rPr>
-          <w:noProof/>
-        </w:rPr>
         <w:drawing>
           <wp:inline distT="0" distB="0" distL="0" distR="0">
-            <wp:extent cx="5281930" cy="4776470"/>
-            <wp:effectExtent l="0" t="0" r="0" b="5080"/>
-            <wp:docPr id="20" name="Imagen 20"/>
+            <wp:extent cx="5400040" cy="3660817"/>
+            <wp:effectExtent l="0" t="0" r="0" b="0"/>
+            <wp:docPr id="34" name="Imagen 34"/>
             <wp:cNvGraphicFramePr>
               <a:graphicFrameLocks xmlns:a="http://schemas.openxmlformats.org/drawingml/2006/main" noChangeAspect="1"/>
             </wp:cNvGraphicFramePr>
@@ -2996,13 +3224,13 @@
               <a:graphicData uri="http://schemas.openxmlformats.org/drawingml/2006/picture">
                 <pic:pic xmlns:pic="http://schemas.openxmlformats.org/drawingml/2006/picture">
                   <pic:nvPicPr>
-                    <pic:cNvPr id="0" name="Picture 5"/>
+                    <pic:cNvPr id="0" name="Picture 6"/>
                     <pic:cNvPicPr>
                       <a:picLocks noChangeAspect="1" noChangeArrowheads="1"/>
                     </pic:cNvPicPr>
                   </pic:nvPicPr>
                   <pic:blipFill>
-                    <a:blip r:embed="rId18">
+                    <a:blip r:embed="rId23">
                       <a:extLst>
                         <a:ext uri="{28A0092B-C50C-407E-A947-70E740481C1C}">
                           <a14:useLocalDpi xmlns:a14="http://schemas.microsoft.com/office/drawing/2010/main" val="0"/>
@@ -3017,7 +3245,7 @@
                   <pic:spPr bwMode="auto">
                     <a:xfrm>
                       <a:off x="0" y="0"/>
-                      <a:ext cx="5281930" cy="4776470"/>
+                      <a:ext cx="5400040" cy="3660817"/>
                     </a:xfrm>
                     <a:prstGeom prst="rect">
                       <a:avLst/>
@@ -3078,10 +3306,41 @@
           <w:szCs w:val="24"/>
         </w:rPr>
       </w:pPr>
+    </w:p>
+    <w:p>
+      <w:pPr>
+        <w:keepNext/>
+        <w:keepLines/>
+        <w:widowControl/>
+        <w:spacing w:before="480" w:line="276" w:lineRule="auto"/>
+        <w:contextualSpacing/>
+        <w:jc w:val="center"/>
+        <w:rPr>
+          <w:b/>
+          <w:sz w:val="24"/>
+          <w:szCs w:val="24"/>
+        </w:rPr>
+      </w:pPr>
+    </w:p>
+    <w:p>
+      <w:pPr>
+        <w:keepNext/>
+        <w:keepLines/>
+        <w:widowControl/>
+        <w:spacing w:before="480" w:line="276" w:lineRule="auto"/>
+        <w:contextualSpacing/>
+        <w:jc w:val="center"/>
+        <w:rPr>
+          <w:b/>
+          <w:sz w:val="24"/>
+          <w:szCs w:val="24"/>
+        </w:rPr>
+      </w:pPr>
       <w:r>
         <w:rPr>
           <w:noProof/>
         </w:rPr>
+        <w:lastRenderedPageBreak/>
         <w:drawing>
           <wp:inline distT="0" distB="0" distL="0" distR="0">
             <wp:extent cx="5281684" cy="2240755"/>
@@ -3100,7 +3359,7 @@
                     </pic:cNvPicPr>
                   </pic:nvPicPr>
                   <pic:blipFill>
-                    <a:blip r:embed="rId19">
+                    <a:blip r:embed="rId24">
                       <a:extLst>
                         <a:ext uri="{28A0092B-C50C-407E-A947-70E740481C1C}">
                           <a14:useLocalDpi xmlns:a14="http://schemas.microsoft.com/office/drawing/2010/main" val="0"/>
@@ -3166,10 +3425,10 @@
           <w:noProof/>
         </w:rPr>
         <w:drawing>
-          <wp:inline distT="0" distB="0" distL="0" distR="0" wp14:anchorId="0CCA69DF" wp14:editId="4C4C46DC">
-            <wp:extent cx="3476625" cy="2657475"/>
-            <wp:effectExtent l="0" t="0" r="9525" b="9525"/>
-            <wp:docPr id="14" name="Imagen 14"/>
+          <wp:inline distT="0" distB="0" distL="0" distR="0" wp14:anchorId="7638FBDB" wp14:editId="49DBE5A7">
+            <wp:extent cx="3924300" cy="3190875"/>
+            <wp:effectExtent l="0" t="0" r="0" b="9525"/>
+            <wp:docPr id="35" name="Imagen 35"/>
             <wp:cNvGraphicFramePr>
               <a:graphicFrameLocks xmlns:a="http://schemas.openxmlformats.org/drawingml/2006/main" noChangeAspect="1"/>
             </wp:cNvGraphicFramePr>
@@ -3181,7 +3440,7 @@
                     <pic:cNvPicPr/>
                   </pic:nvPicPr>
                   <pic:blipFill>
-                    <a:blip r:embed="rId20"/>
+                    <a:blip r:embed="rId25"/>
                     <a:stretch>
                       <a:fillRect/>
                     </a:stretch>
@@ -3189,7 +3448,7 @@
                   <pic:spPr>
                     <a:xfrm>
                       <a:off x="0" y="0"/>
-                      <a:ext cx="3476625" cy="2657475"/>
+                      <a:ext cx="3924300" cy="3190875"/>
                     </a:xfrm>
                     <a:prstGeom prst="rect">
                       <a:avLst/>
@@ -3285,15 +3544,12 @@
         </w:rPr>
       </w:pPr>
       <w:r>
-        <w:rPr>
-          <w:noProof/>
-        </w:rPr>
         <w:lastRenderedPageBreak/>
         <w:drawing>
           <wp:inline distT="0" distB="0" distL="0" distR="0">
-            <wp:extent cx="5281930" cy="4967605"/>
-            <wp:effectExtent l="0" t="0" r="0" b="4445"/>
-            <wp:docPr id="23" name="Imagen 23"/>
+            <wp:extent cx="5400040" cy="3629347"/>
+            <wp:effectExtent l="0" t="0" r="0" b="9525"/>
+            <wp:docPr id="42" name="Imagen 42"/>
             <wp:cNvGraphicFramePr>
               <a:graphicFrameLocks xmlns:a="http://schemas.openxmlformats.org/drawingml/2006/main" noChangeAspect="1"/>
             </wp:cNvGraphicFramePr>
@@ -3301,13 +3557,13 @@
               <a:graphicData uri="http://schemas.openxmlformats.org/drawingml/2006/picture">
                 <pic:pic xmlns:pic="http://schemas.openxmlformats.org/drawingml/2006/picture">
                   <pic:nvPicPr>
-                    <pic:cNvPr id="0" name="Picture 7"/>
+                    <pic:cNvPr id="0" name="Picture 10"/>
                     <pic:cNvPicPr>
                       <a:picLocks noChangeAspect="1" noChangeArrowheads="1"/>
                     </pic:cNvPicPr>
                   </pic:nvPicPr>
                   <pic:blipFill>
-                    <a:blip r:embed="rId21">
+                    <a:blip r:embed="rId26">
                       <a:extLst>
                         <a:ext uri="{28A0092B-C50C-407E-A947-70E740481C1C}">
                           <a14:useLocalDpi xmlns:a14="http://schemas.microsoft.com/office/drawing/2010/main" val="0"/>
@@ -3322,7 +3578,7 @@
                   <pic:spPr bwMode="auto">
                     <a:xfrm>
                       <a:off x="0" y="0"/>
-                      <a:ext cx="5281930" cy="4967605"/>
+                      <a:ext cx="5400040" cy="3629347"/>
                     </a:xfrm>
                     <a:prstGeom prst="rect">
                       <a:avLst/>
@@ -3390,7 +3646,7 @@
                     </pic:cNvPicPr>
                   </pic:nvPicPr>
                   <pic:blipFill>
-                    <a:blip r:embed="rId22">
+                    <a:blip r:embed="rId27">
                       <a:extLst>
                         <a:ext uri="{28A0092B-C50C-407E-A947-70E740481C1C}">
                           <a14:useLocalDpi xmlns:a14="http://schemas.microsoft.com/office/drawing/2010/main" val="0"/>
@@ -3517,10 +3773,10 @@
         </w:rPr>
         <w:lastRenderedPageBreak/>
         <w:drawing>
-          <wp:inline distT="0" distB="0" distL="0" distR="0" wp14:anchorId="05CCC95E" wp14:editId="57A62F7B">
-            <wp:extent cx="3067050" cy="2695575"/>
-            <wp:effectExtent l="0" t="0" r="0" b="9525"/>
-            <wp:docPr id="10" name="Imagen 10"/>
+          <wp:inline distT="0" distB="0" distL="0" distR="0" wp14:anchorId="70540D66" wp14:editId="0A772920">
+            <wp:extent cx="3457575" cy="3086100"/>
+            <wp:effectExtent l="0" t="0" r="9525" b="0"/>
+            <wp:docPr id="39" name="Imagen 39"/>
             <wp:cNvGraphicFramePr>
               <a:graphicFrameLocks xmlns:a="http://schemas.openxmlformats.org/drawingml/2006/main" noChangeAspect="1"/>
             </wp:cNvGraphicFramePr>
@@ -3532,7 +3788,7 @@
                     <pic:cNvPicPr/>
                   </pic:nvPicPr>
                   <pic:blipFill>
-                    <a:blip r:embed="rId23"/>
+                    <a:blip r:embed="rId28"/>
                     <a:stretch>
                       <a:fillRect/>
                     </a:stretch>
@@ -3540,7 +3796,7 @@
                   <pic:spPr>
                     <a:xfrm>
                       <a:off x="0" y="0"/>
-                      <a:ext cx="3067050" cy="2695575"/>
+                      <a:ext cx="3457575" cy="3086100"/>
                     </a:xfrm>
                     <a:prstGeom prst="rect">
                       <a:avLst/>
@@ -3603,29 +3859,12 @@
           <w:szCs w:val="24"/>
         </w:rPr>
       </w:pPr>
-    </w:p>
-    <w:p>
-      <w:pPr>
-        <w:keepNext/>
-        <w:keepLines/>
-        <w:widowControl/>
-        <w:spacing w:before="480" w:line="276" w:lineRule="auto"/>
-        <w:contextualSpacing/>
-        <w:rPr>
-          <w:b/>
-          <w:sz w:val="24"/>
-          <w:szCs w:val="24"/>
-        </w:rPr>
-      </w:pPr>
       <w:r>
-        <w:rPr>
-          <w:noProof/>
-        </w:rPr>
         <w:drawing>
           <wp:inline distT="0" distB="0" distL="0" distR="0">
-            <wp:extent cx="5400040" cy="3347343"/>
-            <wp:effectExtent l="0" t="0" r="0" b="5715"/>
-            <wp:docPr id="25" name="Imagen 25"/>
+            <wp:extent cx="5400040" cy="3687432"/>
+            <wp:effectExtent l="0" t="0" r="0" b="8890"/>
+            <wp:docPr id="41" name="Imagen 41"/>
             <wp:cNvGraphicFramePr>
               <a:graphicFrameLocks xmlns:a="http://schemas.openxmlformats.org/drawingml/2006/main" noChangeAspect="1"/>
             </wp:cNvGraphicFramePr>
@@ -3639,7 +3878,7 @@
                     </pic:cNvPicPr>
                   </pic:nvPicPr>
                   <pic:blipFill>
-                    <a:blip r:embed="rId24">
+                    <a:blip r:embed="rId29">
                       <a:extLst>
                         <a:ext uri="{28A0092B-C50C-407E-A947-70E740481C1C}">
                           <a14:useLocalDpi xmlns:a14="http://schemas.microsoft.com/office/drawing/2010/main" val="0"/>
@@ -3654,7 +3893,7 @@
                   <pic:spPr bwMode="auto">
                     <a:xfrm>
                       <a:off x="0" y="0"/>
-                      <a:ext cx="5400040" cy="3347343"/>
+                      <a:ext cx="5400040" cy="3687432"/>
                     </a:xfrm>
                     <a:prstGeom prst="rect">
                       <a:avLst/>
@@ -3670,6 +3909,20 @@
           </wp:inline>
         </w:drawing>
       </w:r>
+    </w:p>
+    <w:p>
+      <w:pPr>
+        <w:keepNext/>
+        <w:keepLines/>
+        <w:widowControl/>
+        <w:spacing w:before="480" w:line="276" w:lineRule="auto"/>
+        <w:contextualSpacing/>
+        <w:rPr>
+          <w:b/>
+          <w:sz w:val="24"/>
+          <w:szCs w:val="24"/>
+        </w:rPr>
+      </w:pPr>
     </w:p>
     <w:p>
       <w:pPr>
@@ -3722,7 +3975,7 @@
                     </pic:cNvPicPr>
                   </pic:nvPicPr>
                   <pic:blipFill>
-                    <a:blip r:embed="rId25">
+                    <a:blip r:embed="rId30">
                       <a:extLst>
                         <a:ext uri="{28A0092B-C50C-407E-A947-70E740481C1C}">
                           <a14:useLocalDpi xmlns:a14="http://schemas.microsoft.com/office/drawing/2010/main" val="0"/>
@@ -3787,10 +4040,10 @@
           <w:noProof/>
         </w:rPr>
         <w:drawing>
-          <wp:inline distT="0" distB="0" distL="0" distR="0" wp14:anchorId="2D7B747B" wp14:editId="2CD908AC">
-            <wp:extent cx="3381375" cy="3124200"/>
+          <wp:inline distT="0" distB="0" distL="0" distR="0" wp14:anchorId="2D7F6E1B" wp14:editId="0CE3EC2A">
+            <wp:extent cx="3343275" cy="3124200"/>
             <wp:effectExtent l="0" t="0" r="9525" b="0"/>
-            <wp:docPr id="11" name="Imagen 11"/>
+            <wp:docPr id="38" name="Imagen 38"/>
             <wp:cNvGraphicFramePr>
               <a:graphicFrameLocks xmlns:a="http://schemas.openxmlformats.org/drawingml/2006/main" noChangeAspect="1"/>
             </wp:cNvGraphicFramePr>
@@ -3802,7 +4055,7 @@
                     <pic:cNvPicPr/>
                   </pic:nvPicPr>
                   <pic:blipFill>
-                    <a:blip r:embed="rId26"/>
+                    <a:blip r:embed="rId31"/>
                     <a:stretch>
                       <a:fillRect/>
                     </a:stretch>
@@ -3810,7 +4063,7 @@
                   <pic:spPr>
                     <a:xfrm>
                       <a:off x="0" y="0"/>
-                      <a:ext cx="3381375" cy="3124200"/>
+                      <a:ext cx="3343275" cy="3124200"/>
                     </a:xfrm>
                     <a:prstGeom prst="rect">
                       <a:avLst/>
@@ -3891,15 +4144,12 @@
         </w:rPr>
       </w:pPr>
       <w:r>
-        <w:rPr>
-          <w:noProof/>
-        </w:rPr>
         <w:lastRenderedPageBreak/>
         <w:drawing>
           <wp:inline distT="0" distB="0" distL="0" distR="0">
-            <wp:extent cx="5759355" cy="3558512"/>
-            <wp:effectExtent l="0" t="0" r="0" b="4445"/>
-            <wp:docPr id="28" name="Imagen 28"/>
+            <wp:extent cx="5400040" cy="3090090"/>
+            <wp:effectExtent l="0" t="0" r="0" b="0"/>
+            <wp:docPr id="43" name="Imagen 43"/>
             <wp:cNvGraphicFramePr>
               <a:graphicFrameLocks xmlns:a="http://schemas.openxmlformats.org/drawingml/2006/main" noChangeAspect="1"/>
             </wp:cNvGraphicFramePr>
@@ -3907,13 +4157,13 @@
               <a:graphicData uri="http://schemas.openxmlformats.org/drawingml/2006/picture">
                 <pic:pic xmlns:pic="http://schemas.openxmlformats.org/drawingml/2006/picture">
                   <pic:nvPicPr>
-                    <pic:cNvPr id="0" name="Picture 12"/>
+                    <pic:cNvPr id="0" name="Picture 11"/>
                     <pic:cNvPicPr>
                       <a:picLocks noChangeAspect="1" noChangeArrowheads="1"/>
                     </pic:cNvPicPr>
                   </pic:nvPicPr>
                   <pic:blipFill>
-                    <a:blip r:embed="rId27">
+                    <a:blip r:embed="rId32">
                       <a:extLst>
                         <a:ext uri="{28A0092B-C50C-407E-A947-70E740481C1C}">
                           <a14:useLocalDpi xmlns:a14="http://schemas.microsoft.com/office/drawing/2010/main" val="0"/>
@@ -3928,7 +4178,7 @@
                   <pic:spPr bwMode="auto">
                     <a:xfrm>
                       <a:off x="0" y="0"/>
-                      <a:ext cx="5762374" cy="3560377"/>
+                      <a:ext cx="5400040" cy="3090090"/>
                     </a:xfrm>
                     <a:prstGeom prst="rect">
                       <a:avLst/>
@@ -4024,7 +4274,7 @@
                     </pic:cNvPicPr>
                   </pic:nvPicPr>
                   <pic:blipFill>
-                    <a:blip r:embed="rId28">
+                    <a:blip r:embed="rId33">
                       <a:extLst>
                         <a:ext uri="{28A0092B-C50C-407E-A947-70E740481C1C}">
                           <a14:useLocalDpi xmlns:a14="http://schemas.microsoft.com/office/drawing/2010/main" val="0"/>
@@ -4243,7 +4493,6 @@
           <w:sz w:val="24"/>
           <w:szCs w:val="24"/>
         </w:rPr>
-        <w:lastRenderedPageBreak/>
         <w:t>REPORTES</w:t>
       </w:r>
     </w:p>
@@ -4294,10 +4543,10 @@
           <w:noProof/>
         </w:rPr>
         <w:drawing>
-          <wp:inline distT="0" distB="0" distL="0" distR="0" wp14:anchorId="50E456FE" wp14:editId="05104BE3">
-            <wp:extent cx="3362325" cy="4257675"/>
+          <wp:inline distT="0" distB="0" distL="0" distR="0" wp14:anchorId="25C222E1" wp14:editId="6063BC7A">
+            <wp:extent cx="3057525" cy="3762375"/>
             <wp:effectExtent l="0" t="0" r="9525" b="9525"/>
-            <wp:docPr id="15" name="Imagen 15"/>
+            <wp:docPr id="44" name="Imagen 44"/>
             <wp:cNvGraphicFramePr>
               <a:graphicFrameLocks xmlns:a="http://schemas.openxmlformats.org/drawingml/2006/main" noChangeAspect="1"/>
             </wp:cNvGraphicFramePr>
@@ -4309,7 +4558,7 @@
                     <pic:cNvPicPr/>
                   </pic:nvPicPr>
                   <pic:blipFill>
-                    <a:blip r:embed="rId29"/>
+                    <a:blip r:embed="rId34"/>
                     <a:stretch>
                       <a:fillRect/>
                     </a:stretch>
@@ -4317,7 +4566,7 @@
                   <pic:spPr>
                     <a:xfrm>
                       <a:off x="0" y="0"/>
-                      <a:ext cx="3362325" cy="4257675"/>
+                      <a:ext cx="3057525" cy="3762375"/>
                     </a:xfrm>
                     <a:prstGeom prst="rect">
                       <a:avLst/>
@@ -4503,7 +4752,7 @@
                     </pic:cNvPicPr>
                   </pic:nvPicPr>
                   <pic:blipFill>
-                    <a:blip r:embed="rId30">
+                    <a:blip r:embed="rId35">
                       <a:extLst>
                         <a:ext uri="{28A0092B-C50C-407E-A947-70E740481C1C}">
                           <a14:useLocalDpi xmlns:a14="http://schemas.microsoft.com/office/drawing/2010/main" val="0"/>
@@ -4564,141 +4813,6 @@
         </w:rPr>
       </w:pPr>
     </w:p>
-    <w:p>
-      <w:pPr>
-        <w:keepNext/>
-        <w:keepLines/>
-        <w:widowControl/>
-        <w:spacing w:before="480" w:line="276" w:lineRule="auto"/>
-        <w:contextualSpacing/>
-        <w:rPr>
-          <w:b/>
-          <w:sz w:val="24"/>
-          <w:szCs w:val="24"/>
-        </w:rPr>
-      </w:pPr>
-      <w:r>
-        <w:rPr>
-          <w:b/>
-          <w:sz w:val="24"/>
-          <w:szCs w:val="24"/>
-        </w:rPr>
-        <w:t>GESTIÓN DEL SISTEMA</w:t>
-      </w:r>
-    </w:p>
-    <w:p>
-      <w:pPr>
-        <w:keepNext/>
-        <w:keepLines/>
-        <w:widowControl/>
-        <w:spacing w:before="480" w:line="276" w:lineRule="auto"/>
-        <w:contextualSpacing/>
-        <w:rPr>
-          <w:b/>
-          <w:sz w:val="24"/>
-          <w:szCs w:val="24"/>
-        </w:rPr>
-      </w:pPr>
-    </w:p>
-    <w:p>
-      <w:pPr>
-        <w:keepNext/>
-        <w:keepLines/>
-        <w:widowControl/>
-        <w:spacing w:before="480" w:line="276" w:lineRule="auto"/>
-        <w:contextualSpacing/>
-        <w:jc w:val="center"/>
-        <w:rPr>
-          <w:b/>
-          <w:sz w:val="24"/>
-          <w:szCs w:val="24"/>
-        </w:rPr>
-      </w:pPr>
-      <w:r>
-        <w:rPr>
-          <w:noProof/>
-        </w:rPr>
-        <w:drawing>
-          <wp:inline distT="0" distB="0" distL="0" distR="0" wp14:anchorId="1FAC6A23" wp14:editId="5D705C12">
-            <wp:extent cx="3371850" cy="2686050"/>
-            <wp:effectExtent l="0" t="0" r="0" b="0"/>
-            <wp:docPr id="16" name="Imagen 16"/>
-            <wp:cNvGraphicFramePr>
-              <a:graphicFrameLocks xmlns:a="http://schemas.openxmlformats.org/drawingml/2006/main" noChangeAspect="1"/>
-            </wp:cNvGraphicFramePr>
-            <a:graphic xmlns:a="http://schemas.openxmlformats.org/drawingml/2006/main">
-              <a:graphicData uri="http://schemas.openxmlformats.org/drawingml/2006/picture">
-                <pic:pic xmlns:pic="http://schemas.openxmlformats.org/drawingml/2006/picture">
-                  <pic:nvPicPr>
-                    <pic:cNvPr id="1" name=""/>
-                    <pic:cNvPicPr/>
-                  </pic:nvPicPr>
-                  <pic:blipFill rotWithShape="1">
-                    <a:blip r:embed="rId31"/>
-                    <a:srcRect t="2758"/>
-                    <a:stretch/>
-                  </pic:blipFill>
-                  <pic:spPr bwMode="auto">
-                    <a:xfrm>
-                      <a:off x="0" y="0"/>
-                      <a:ext cx="3371850" cy="2686050"/>
-                    </a:xfrm>
-                    <a:prstGeom prst="rect">
-                      <a:avLst/>
-                    </a:prstGeom>
-                    <a:ln>
-                      <a:noFill/>
-                    </a:ln>
-                    <a:extLst>
-                      <a:ext uri="{53640926-AAD7-44D8-BBD7-CCE9431645EC}">
-                        <a14:shadowObscured xmlns:a14="http://schemas.microsoft.com/office/drawing/2010/main"/>
-                      </a:ext>
-                    </a:extLst>
-                  </pic:spPr>
-                </pic:pic>
-              </a:graphicData>
-            </a:graphic>
-          </wp:inline>
-        </w:drawing>
-      </w:r>
-    </w:p>
-    <w:p>
-      <w:pPr>
-        <w:keepNext/>
-        <w:keepLines/>
-        <w:widowControl/>
-        <w:spacing w:before="480" w:line="276" w:lineRule="auto"/>
-        <w:contextualSpacing/>
-        <w:jc w:val="center"/>
-        <w:rPr>
-          <w:b/>
-          <w:sz w:val="24"/>
-          <w:szCs w:val="24"/>
-        </w:rPr>
-      </w:pPr>
-      <w:r>
-        <w:rPr>
-          <w:b/>
-          <w:sz w:val="24"/>
-          <w:szCs w:val="24"/>
-        </w:rPr>
-        <w:t>Imagen#8</w:t>
-      </w:r>
-    </w:p>
-    <w:p>
-      <w:pPr>
-        <w:keepNext/>
-        <w:keepLines/>
-        <w:widowControl/>
-        <w:spacing w:before="480" w:line="276" w:lineRule="auto"/>
-        <w:contextualSpacing/>
-        <w:rPr>
-          <w:b/>
-          <w:sz w:val="24"/>
-          <w:szCs w:val="24"/>
-        </w:rPr>
-      </w:pPr>
-    </w:p>
     <w:sectPr>
       <w:pgSz w:w="11906" w:h="16838"/>
       <w:pgMar w:top="1418" w:right="1701" w:bottom="1418" w:left="1701" w:header="0" w:footer="0" w:gutter="0"/>
@@ -4739,15 +4853,7 @@
       <w:spacing w:after="709"/>
     </w:pPr>
     <w:r>
-      <w:t xml:space="preserve">Realizado Por: Sebastián Aguirre - Felipe Cano - Jaime </w:t>
-    </w:r>
-    <w:proofErr w:type="spellStart"/>
-    <w:r>
-      <w:t>Wilchez</w:t>
-    </w:r>
-    <w:proofErr w:type="spellEnd"/>
-    <w:r>
-      <w:t xml:space="preserve"> -Jhon Isaza</w:t>
+      <w:t>Realizado Por: Sebastián Aguirre - Felipe Cano - Jaime Wilchez -Jhon Isaza</w:t>
     </w:r>
   </w:p>
 </w:ftr>
@@ -4961,7 +5067,7 @@
             <w:rPr>
               <w:noProof/>
             </w:rPr>
-            <w:t>14</w:t>
+            <w:t>17</w:t>
           </w:r>
           <w:r>
             <w:fldChar w:fldCharType="end"/>
@@ -10727,7 +10833,7 @@
 </file>
 
 <file path=customXml/itemProps1.xml><?xml version="1.0" encoding="utf-8"?>
-<ds:datastoreItem xmlns:ds="http://schemas.openxmlformats.org/officeDocument/2006/customXml" ds:itemID="{45F138C7-DF2E-49EE-9A01-FAD1B7B65DD7}">
+<ds:datastoreItem xmlns:ds="http://schemas.openxmlformats.org/officeDocument/2006/customXml" ds:itemID="{0D61A339-3200-494E-805E-47E427727B37}">
   <ds:schemaRefs>
     <ds:schemaRef ds:uri="http://schemas.openxmlformats.org/officeDocument/2006/bibliography"/>
   </ds:schemaRefs>

</xml_diff>